<commit_message>
Modifica nomenclatura Project Manager in Responsabile
</commit_message>
<xml_diff>
--- a/Deliverables/Problem Statement/ProblemStatement_FocusProject.docx
+++ b/Deliverables/Problem Statement/ProblemStatement_FocusProject.docx
@@ -446,7 +446,19 @@
                 <w:sz w:val="24"/>
                 <w:szCs w:val="24"/>
               </w:rPr>
-              <w:t>SCENARIO PROJECT MANAGER</w:t>
+              <w:t xml:space="preserve">SCENARIO </w:t>
+            </w:r>
+            <w:r>
+              <w:rPr>
+                <w:rStyle w:val="Collegamentoipertestuale"/>
+                <w:rFonts w:ascii="Nirmala UI Semilight" w:hAnsi="Nirmala UI Semilight" w:cs="Nirmala UI Semilight"/>
+                <w:b/>
+                <w:bCs/>
+                <w:noProof/>
+                <w:sz w:val="24"/>
+                <w:szCs w:val="24"/>
+              </w:rPr>
+              <w:t>RESPONSABILE</w:t>
             </w:r>
             <w:r>
               <w:rPr>
@@ -2555,7 +2567,15 @@
           <w:sz w:val="28"/>
           <w:szCs w:val="28"/>
         </w:rPr>
-        <w:t>con il ruolo di Project Manager</w:t>
+        <w:t xml:space="preserve">con il ruolo di </w:t>
+      </w:r>
+      <w:r>
+        <w:rPr>
+          <w:rFonts w:ascii="Nirmala UI Semilight" w:hAnsi="Nirmala UI Semilight" w:cs="Nirmala UI Semilight"/>
+          <w:sz w:val="28"/>
+          <w:szCs w:val="28"/>
+        </w:rPr>
+        <w:t>Responsabile</w:t>
       </w:r>
       <w:r>
         <w:rPr>
@@ -2825,7 +2845,23 @@
           <w:sz w:val="28"/>
           <w:szCs w:val="28"/>
         </w:rPr>
-        <w:t>), infine assegna un project manager, al momento l’unica disponibile è Francesca.</w:t>
+        <w:t xml:space="preserve">), infine assegna un </w:t>
+      </w:r>
+      <w:r>
+        <w:rPr>
+          <w:rFonts w:ascii="Nirmala UI Semilight" w:hAnsi="Nirmala UI Semilight" w:cs="Nirmala UI Semilight"/>
+          <w:sz w:val="28"/>
+          <w:szCs w:val="28"/>
+        </w:rPr>
+        <w:t>responsabile</w:t>
+      </w:r>
+      <w:r>
+        <w:rPr>
+          <w:rFonts w:ascii="Nirmala UI Semilight" w:hAnsi="Nirmala UI Semilight" w:cs="Nirmala UI Semilight"/>
+          <w:sz w:val="28"/>
+          <w:szCs w:val="28"/>
+        </w:rPr>
+        <w:t>, al momento l’unica disponibile è Francesca.</w:t>
       </w:r>
     </w:p>
     <w:p>
@@ -3417,9 +3453,20 @@
           <w:szCs w:val="36"/>
         </w:rPr>
         <w:lastRenderedPageBreak/>
-        <w:t>SCENARIO PROJECT MANAGER</w:t>
+        <w:t xml:space="preserve">SCENARIO </w:t>
       </w:r>
       <w:bookmarkEnd w:id="3"/>
+      <w:r>
+        <w:rPr>
+          <w:rFonts w:ascii="Nirmala UI Semilight" w:hAnsi="Nirmala UI Semilight" w:cs="Nirmala UI Semilight"/>
+          <w:b/>
+          <w:bCs/>
+          <w:color w:val="000000" w:themeColor="text1"/>
+          <w:sz w:val="36"/>
+          <w:szCs w:val="36"/>
+        </w:rPr>
+        <w:t>RESPONSABILE</w:t>
+      </w:r>
     </w:p>
     <w:p>
       <w:pPr>
@@ -3542,7 +3589,23 @@
           <w:sz w:val="28"/>
           <w:szCs w:val="28"/>
         </w:rPr>
-        <w:t xml:space="preserve"> è un Project Manager all'interno dell'azienda di sviluppo software di Luca. Ha ricevuto accesso all'applicazione "Focus Project" da Luca stesso e ora deve utilizzare l'app per gestire i progetti sotto la sua responsabilità.</w:t>
+        <w:t xml:space="preserve"> è un</w:t>
+      </w:r>
+      <w:r>
+        <w:rPr>
+          <w:rFonts w:ascii="Nirmala UI Semilight" w:hAnsi="Nirmala UI Semilight" w:cs="Nirmala UI Semilight"/>
+          <w:sz w:val="28"/>
+          <w:szCs w:val="28"/>
+        </w:rPr>
+        <w:t>a Responsabile</w:t>
+      </w:r>
+      <w:r>
+        <w:rPr>
+          <w:rFonts w:ascii="Nirmala UI Semilight" w:hAnsi="Nirmala UI Semilight" w:cs="Nirmala UI Semilight"/>
+          <w:sz w:val="28"/>
+          <w:szCs w:val="28"/>
+        </w:rPr>
+        <w:t xml:space="preserve"> all'interno dell'azienda di sviluppo software di Luca. Ha ricevuto accesso all'applicazione "Focus Project" da Luca stesso e ora deve utilizzare l'app per gestire i progetti sotto la sua responsabilità.</w:t>
       </w:r>
       <w:r>
         <w:rPr>
@@ -4891,7 +4954,23 @@
           <w:sz w:val="28"/>
           <w:szCs w:val="28"/>
         </w:rPr>
-        <w:t>del progetto, tenendo così informati tutti i collaboratori e il suo Project Manager.</w:t>
+        <w:t xml:space="preserve">del progetto, tenendo così informati tutti i collaboratori e il suo </w:t>
+      </w:r>
+      <w:r>
+        <w:rPr>
+          <w:rFonts w:ascii="Nirmala UI Semilight" w:hAnsi="Nirmala UI Semilight" w:cs="Nirmala UI Semilight"/>
+          <w:sz w:val="28"/>
+          <w:szCs w:val="28"/>
+        </w:rPr>
+        <w:t>responsabile</w:t>
+      </w:r>
+      <w:r>
+        <w:rPr>
+          <w:rFonts w:ascii="Nirmala UI Semilight" w:hAnsi="Nirmala UI Semilight" w:cs="Nirmala UI Semilight"/>
+          <w:sz w:val="28"/>
+          <w:szCs w:val="28"/>
+        </w:rPr>
+        <w:t>.</w:t>
       </w:r>
     </w:p>
     <w:p>
@@ -4987,7 +5066,23 @@
           <w:sz w:val="28"/>
           <w:szCs w:val="28"/>
         </w:rPr>
-        <w:t>Prima di scollegarsi, Mario si dirige nuovamente nella dashboard personale e nella sezione “Comunicazioni”, clicca su “Richiesta permessi”; compila il form per avere un giorno libero e quindi lo invia al Project Manager.</w:t>
+        <w:t xml:space="preserve">Prima di scollegarsi, Mario si dirige nuovamente nella dashboard personale e nella sezione “Comunicazioni”, clicca su “Richiesta permessi”; compila il form per avere un giorno libero e quindi lo invia al </w:t>
+      </w:r>
+      <w:r>
+        <w:rPr>
+          <w:rFonts w:ascii="Nirmala UI Semilight" w:hAnsi="Nirmala UI Semilight" w:cs="Nirmala UI Semilight"/>
+          <w:sz w:val="28"/>
+          <w:szCs w:val="28"/>
+        </w:rPr>
+        <w:t>responsabile</w:t>
+      </w:r>
+      <w:r>
+        <w:rPr>
+          <w:rFonts w:ascii="Nirmala UI Semilight" w:hAnsi="Nirmala UI Semilight" w:cs="Nirmala UI Semilight"/>
+          <w:sz w:val="28"/>
+          <w:szCs w:val="28"/>
+        </w:rPr>
+        <w:t>.</w:t>
       </w:r>
       <w:r>
         <w:rPr>
@@ -5357,7 +5452,15 @@
           <w:sz w:val="26"/>
           <w:szCs w:val="26"/>
         </w:rPr>
-        <w:t>Project Manager;</w:t>
+        <w:t>Responsabile</w:t>
+      </w:r>
+      <w:r>
+        <w:rPr>
+          <w:rFonts w:ascii="Nirmala UI Semilight" w:hAnsi="Nirmala UI Semilight" w:cs="Nirmala UI Semilight"/>
+          <w:sz w:val="26"/>
+          <w:szCs w:val="26"/>
+        </w:rPr>
+        <w:t>;</w:t>
       </w:r>
     </w:p>
     <w:p>
@@ -5757,6 +5860,7 @@
           <w:bCs/>
           <w:sz w:val="36"/>
           <w:szCs w:val="36"/>
+          <w:u w:val="single"/>
         </w:rPr>
       </w:pPr>
       <w:r>
@@ -5767,7 +5871,17 @@
           <w:sz w:val="36"/>
           <w:szCs w:val="36"/>
         </w:rPr>
-        <w:t>Requisiti funzionali per il Project Manager</w:t>
+        <w:t xml:space="preserve">Requisiti funzionali per il </w:t>
+      </w:r>
+      <w:r>
+        <w:rPr>
+          <w:rFonts w:ascii="Nirmala UI Semilight" w:hAnsi="Nirmala UI Semilight" w:cs="Nirmala UI Semilight"/>
+          <w:b/>
+          <w:bCs/>
+          <w:sz w:val="36"/>
+          <w:szCs w:val="36"/>
+        </w:rPr>
+        <w:t>Responsabile</w:t>
       </w:r>
     </w:p>
     <w:p>

</xml_diff>

<commit_message>
Nuova versione Problem Statement
</commit_message>
<xml_diff>
--- a/Deliverables/Problem Statement/ProblemStatement_FocusProject.docx
+++ b/Deliverables/Problem Statement/ProblemStatement_FocusProject.docx
@@ -4785,7 +4785,15 @@
           <w:sz w:val="28"/>
           <w:szCs w:val="28"/>
         </w:rPr>
-        <w:t>Nota che la sua responsabile Francesca, lo ha selezionato come subordinato in un nuovo progetto.</w:t>
+        <w:t xml:space="preserve">Si rende conto </w:t>
+      </w:r>
+      <w:r>
+        <w:rPr>
+          <w:rFonts w:ascii="Nirmala UI Semilight" w:hAnsi="Nirmala UI Semilight" w:cs="Nirmala UI Semilight"/>
+          <w:sz w:val="28"/>
+          <w:szCs w:val="28"/>
+        </w:rPr>
+        <w:t>che la sua responsabile Francesca, lo ha selezionato come subordinato in un nuovo progetto.</w:t>
       </w:r>
     </w:p>
     <w:p>

</xml_diff>